<commit_message>
Update 2 Overall Description.docx
</commit_message>
<xml_diff>
--- a/SRS/2 Overall Description.docx
+++ b/SRS/2 Overall Description.docx
@@ -3753,15 +3753,7 @@
           <w:sz w:val="28"/>
           <w:szCs w:val="28"/>
         </w:rPr>
-        <w:t xml:space="preserve">UI for </w:t>
-      </w:r>
-      <w:r>
-        <w:rPr>
-          <w:rFonts w:asciiTheme="minorHAnsi" w:hAnsiTheme="minorHAnsi" w:cstheme="minorHAnsi"/>
-          <w:sz w:val="28"/>
-          <w:szCs w:val="28"/>
-        </w:rPr>
-        <w:t>feedback</w:t>
+        <w:t>UI for feedback</w:t>
       </w:r>
       <w:r>
         <w:rPr>
@@ -4284,15 +4276,7 @@
           <w:sz w:val="28"/>
           <w:szCs w:val="28"/>
         </w:rPr>
-        <w:t xml:space="preserve"> </w:t>
-      </w:r>
-      <w:r>
-        <w:rPr>
-          <w:rFonts w:asciiTheme="minorHAnsi" w:hAnsiTheme="minorHAnsi" w:cstheme="minorHAnsi"/>
-          <w:sz w:val="28"/>
-          <w:szCs w:val="28"/>
-        </w:rPr>
-        <w:t>Suitable for devices with screen width greater than</w:t>
+        <w:t xml:space="preserve"> Suitable for devices with screen width greater than</w:t>
       </w:r>
       <w:r>
         <w:rPr>
@@ -6245,15 +6229,7 @@
           <w:sz w:val="28"/>
           <w:szCs w:val="28"/>
         </w:rPr>
-        <w:t>book</w:t>
-      </w:r>
-      <w:r>
-        <w:rPr>
-          <w:rFonts w:asciiTheme="minorHAnsi" w:hAnsiTheme="minorHAnsi" w:cstheme="minorHAnsi"/>
-          <w:sz w:val="28"/>
-          <w:szCs w:val="28"/>
-        </w:rPr>
-        <w:t>ed</w:t>
+        <w:t>booked</w:t>
       </w:r>
       <w:r>
         <w:rPr>
@@ -9638,6 +9614,7 @@
           <w:sz w:val="28"/>
           <w:szCs w:val="28"/>
         </w:rPr>
+        <w:lastRenderedPageBreak/>
         <w:t>the</w:t>
       </w:r>
       <w:r>
@@ -10075,7 +10052,6 @@
           <w:sz w:val="28"/>
           <w:szCs w:val="28"/>
         </w:rPr>
-        <w:lastRenderedPageBreak/>
         <w:t>2.2 Product Functions</w:t>
       </w:r>
     </w:p>
@@ -12508,8 +12484,6 @@
           <w:szCs w:val="20"/>
         </w:rPr>
       </w:pPr>
-      <w:bookmarkStart w:id="0" w:name="_GoBack"/>
-      <w:bookmarkEnd w:id="0"/>
     </w:p>
     <w:p>
       <w:pPr>
@@ -14293,7 +14267,6 @@
           <w:sz w:val="28"/>
           <w:szCs w:val="28"/>
         </w:rPr>
-        <w:lastRenderedPageBreak/>
         <w:t>of</w:t>
       </w:r>
       <w:r>
@@ -16453,53 +16426,6 @@
     </w:p>
     <w:p>
       <w:pPr>
-        <w:spacing w:after="0" w:line="288" w:lineRule="auto"/>
-        <w:jc w:val="both"/>
-        <w:rPr>
-          <w:rFonts w:asciiTheme="minorHAnsi" w:hAnsiTheme="minorHAnsi" w:cstheme="minorHAnsi"/>
-          <w:sz w:val="28"/>
-          <w:szCs w:val="28"/>
-        </w:rPr>
-        <w:sectPr>
-          <w:pgSz w:w="11920" w:h="16860"/>
-          <w:pgMar w:top="960" w:right="1340" w:bottom="280" w:left="1340" w:header="752" w:footer="790" w:gutter="0"/>
-          <w:pgNumType w:start="10"/>
-          <w:cols w:space="720"/>
-        </w:sectPr>
-      </w:pPr>
-    </w:p>
-    <w:p>
-      <w:pPr>
-        <w:widowControl w:val="0"/>
-        <w:autoSpaceDE w:val="0"/>
-        <w:autoSpaceDN w:val="0"/>
-        <w:adjustRightInd w:val="0"/>
-        <w:spacing w:after="0" w:line="200" w:lineRule="exact"/>
-        <w:jc w:val="both"/>
-        <w:rPr>
-          <w:rFonts w:asciiTheme="minorHAnsi" w:hAnsiTheme="minorHAnsi" w:cstheme="minorHAnsi"/>
-          <w:sz w:val="20"/>
-          <w:szCs w:val="20"/>
-        </w:rPr>
-      </w:pPr>
-    </w:p>
-    <w:p>
-      <w:pPr>
-        <w:widowControl w:val="0"/>
-        <w:autoSpaceDE w:val="0"/>
-        <w:autoSpaceDN w:val="0"/>
-        <w:adjustRightInd w:val="0"/>
-        <w:spacing w:before="12" w:after="0" w:line="240" w:lineRule="exact"/>
-        <w:jc w:val="both"/>
-        <w:rPr>
-          <w:rFonts w:asciiTheme="minorHAnsi" w:hAnsiTheme="minorHAnsi" w:cstheme="minorHAnsi"/>
-          <w:sz w:val="24"/>
-          <w:szCs w:val="24"/>
-        </w:rPr>
-      </w:pPr>
-    </w:p>
-    <w:p>
-      <w:pPr>
         <w:widowControl w:val="0"/>
         <w:autoSpaceDE w:val="0"/>
         <w:autoSpaceDN w:val="0"/>
@@ -17649,6 +17575,7 @@
           <w:sz w:val="28"/>
           <w:szCs w:val="28"/>
         </w:rPr>
+        <w:lastRenderedPageBreak/>
         <w:t>address and</w:t>
       </w:r>
       <w:r>
@@ -20628,22 +20555,6 @@
     </w:p>
     <w:p>
       <w:pPr>
-        <w:spacing w:after="0" w:line="288" w:lineRule="auto"/>
-        <w:jc w:val="both"/>
-        <w:rPr>
-          <w:rFonts w:asciiTheme="minorHAnsi" w:hAnsiTheme="minorHAnsi" w:cstheme="minorHAnsi"/>
-          <w:sz w:val="28"/>
-          <w:szCs w:val="28"/>
-        </w:rPr>
-        <w:sectPr>
-          <w:pgSz w:w="11920" w:h="16860"/>
-          <w:pgMar w:top="960" w:right="1340" w:bottom="280" w:left="1340" w:header="752" w:footer="790" w:gutter="0"/>
-          <w:cols w:space="720"/>
-        </w:sectPr>
-      </w:pPr>
-    </w:p>
-    <w:p>
-      <w:pPr>
         <w:widowControl w:val="0"/>
         <w:autoSpaceDE w:val="0"/>
         <w:autoSpaceDN w:val="0"/>
@@ -20656,6 +20567,8 @@
           <w:szCs w:val="20"/>
         </w:rPr>
       </w:pPr>
+      <w:bookmarkStart w:id="0" w:name="_GoBack"/>
+      <w:bookmarkEnd w:id="0"/>
     </w:p>
     <w:p>
       <w:pPr>

</xml_diff>